<commit_message>
Created and spec'ed out the new lab report. Created function file that we need to implement
</commit_message>
<xml_diff>
--- a/Lab Report Template.docx
+++ b/Lab Report Template.docx
@@ -1,6 +1,6 @@
 
 <file path=word/document.xml><?xml version="1.0" encoding="utf-8"?>
-<w:document xmlns:wpc="http://schemas.microsoft.com/office/word/2010/wordprocessingCanvas" xmlns:cx="http://schemas.microsoft.com/office/drawing/2014/chartex" xmlns:cx1="http://schemas.microsoft.com/office/drawing/2015/9/8/chartex" xmlns:mc="http://schemas.openxmlformats.org/markup-compatibility/2006" xmlns:o="urn:schemas-microsoft-com:office:office" xmlns:r="http://schemas.openxmlformats.org/officeDocument/2006/relationships" xmlns:m="http://schemas.openxmlformats.org/officeDocument/2006/math" xmlns:v="urn:schemas-microsoft-com:vml" xmlns:wp14="http://schemas.microsoft.com/office/word/2010/wordprocessingDrawing" xmlns:wp="http://schemas.openxmlformats.org/drawingml/2006/wordprocessingDrawing" xmlns:w10="urn:schemas-microsoft-com:office:word" xmlns:w="http://schemas.openxmlformats.org/wordprocessingml/2006/main" xmlns:w14="http://schemas.microsoft.com/office/word/2010/wordml" xmlns:w15="http://schemas.microsoft.com/office/word/2012/wordml" xmlns:w16se="http://schemas.microsoft.com/office/word/2015/wordml/symex" xmlns:wpg="http://schemas.microsoft.com/office/word/2010/wordprocessingGroup" xmlns:wpi="http://schemas.microsoft.com/office/word/2010/wordprocessingInk" xmlns:wne="http://schemas.microsoft.com/office/word/2006/wordml" xmlns:wps="http://schemas.microsoft.com/office/word/2010/wordprocessingShape" mc:Ignorable="w14 w15 w16se wp14">
+<w:document xmlns:wpc="http://schemas.microsoft.com/office/word/2010/wordprocessingCanvas" xmlns:cx="http://schemas.microsoft.com/office/drawing/2014/chartex" xmlns:cx1="http://schemas.microsoft.com/office/drawing/2015/9/8/chartex" xmlns:cx2="http://schemas.microsoft.com/office/drawing/2015/10/21/chartex" xmlns:cx3="http://schemas.microsoft.com/office/drawing/2016/5/9/chartex" xmlns:cx4="http://schemas.microsoft.com/office/drawing/2016/5/10/chartex" xmlns:cx5="http://schemas.microsoft.com/office/drawing/2016/5/11/chartex" xmlns:mc="http://schemas.openxmlformats.org/markup-compatibility/2006" xmlns:o="urn:schemas-microsoft-com:office:office" xmlns:r="http://schemas.openxmlformats.org/officeDocument/2006/relationships" xmlns:m="http://schemas.openxmlformats.org/officeDocument/2006/math" xmlns:v="urn:schemas-microsoft-com:vml" xmlns:wp14="http://schemas.microsoft.com/office/word/2010/wordprocessingDrawing" xmlns:wp="http://schemas.openxmlformats.org/drawingml/2006/wordprocessingDrawing" xmlns:w10="urn:schemas-microsoft-com:office:word" xmlns:w="http://schemas.openxmlformats.org/wordprocessingml/2006/main" xmlns:w14="http://schemas.microsoft.com/office/word/2010/wordml" xmlns:w15="http://schemas.microsoft.com/office/word/2012/wordml" xmlns:w16se="http://schemas.microsoft.com/office/word/2015/wordml/symex" xmlns:wpg="http://schemas.microsoft.com/office/word/2010/wordprocessingGroup" xmlns:wpi="http://schemas.microsoft.com/office/word/2010/wordprocessingInk" xmlns:wne="http://schemas.microsoft.com/office/word/2006/wordml" xmlns:wps="http://schemas.microsoft.com/office/word/2010/wordprocessingShape" mc:Ignorable="w14 w15 w16se wp14">
   <w:body>
     <w:p>
       <w:pPr>
@@ -20,7 +20,19 @@
         <w:t>Random Actions in a Wumpus World</w:t>
       </w:r>
     </w:p>
-    <w:p/>
+    <w:p>
+      <w:r>
+        <w:t>Braden Scothern and Kyle Heaton</w:t>
+      </w:r>
+      <w:r>
+        <w:br/>
+        <w:t>CS4300</w:t>
+      </w:r>
+      <w:r>
+        <w:br/>
+        <w:t>Assignment 1</w:t>
+      </w:r>
+    </w:p>
     <w:p>
       <w:pPr>
         <w:pStyle w:val="Heading1"/>
@@ -34,6 +46,15 @@
       </w:r>
     </w:p>
     <w:p>
+      <w:r>
+        <w:t>Summary of problem, basic approach, describe experimental framework</w:t>
+      </w:r>
+      <w:r>
+        <w:br/>
+        <w:t>Clearly state questions answered by the work</w:t>
+      </w:r>
+    </w:p>
+    <w:p>
       <w:pPr>
         <w:pStyle w:val="NoSpacing"/>
         <w:ind w:firstLine="360"/>
@@ -82,17 +103,21 @@
       </w:r>
     </w:p>
     <w:p>
+      <w:r>
+        <w:t>Description of algorithms</w:t>
+      </w:r>
+      <w:r>
+        <w:br/>
+        <w:t>Specific features of method, parameters in play, what data sets are used</w:t>
+      </w:r>
+    </w:p>
+    <w:p>
       <w:pPr>
         <w:pStyle w:val="NoSpacing"/>
         <w:ind w:firstLine="360"/>
       </w:pPr>
       <w:r>
-        <w:t>The method used here is simply to generate a large number of</w:t>
-      </w:r>
-      <w:bookmarkStart w:id="0" w:name="_GoBack"/>
-      <w:bookmarkEnd w:id="0"/>
-      <w:r>
-        <w:t xml:space="preserve"> samples and compute the mean, variance and confidence of the result. An alternative would be to run a large number of trials where each trial would get a fixed number of samples from rand, and then compute the mean and variance of each trial, and then compute the mean and variance over all those trials. This latter approach was not implemented.</w:t>
+        <w:t>The method used here is simply to generate a large number of samples and compute the mean, variance and confidence of the result. An alternative would be to run a large number of trials where each trial would get a fixed number of samples from rand, and then compute the mean and variance of each trial, and then compute the mean and variance over all those trials. This latter approach was not implemented.</w:t>
       </w:r>
     </w:p>
     <w:p>
@@ -108,6 +133,11 @@
       </w:r>
     </w:p>
     <w:p>
+      <w:r>
+        <w:t>Show that your code works</w:t>
+      </w:r>
+    </w:p>
+    <w:p>
       <w:pPr>
         <w:pStyle w:val="NoSpacing"/>
       </w:pPr>
@@ -167,13 +197,24 @@
       <w:pPr>
         <w:pStyle w:val="NoSpacing"/>
       </w:pPr>
-      <w:proofErr w:type="spellStart"/>
-      <w:r>
-        <w:t>ans</w:t>
-      </w:r>
-      <w:proofErr w:type="spellEnd"/>
-      <w:r>
-        <w:t xml:space="preserve"> = 0.8431 </w:t>
+      <w:r>
+        <w:t xml:space="preserve">ans = 0.8431 </w:t>
+      </w:r>
+    </w:p>
+    <w:p>
+      <w:pPr>
+        <w:pStyle w:val="NoSpacing"/>
+      </w:pPr>
+      <w:r>
+        <w:t xml:space="preserve">&gt;&gt; var(a) </w:t>
+      </w:r>
+    </w:p>
+    <w:p>
+      <w:pPr>
+        <w:pStyle w:val="NoSpacing"/>
+      </w:pPr>
+      <w:r>
+        <w:t xml:space="preserve">ans = 0 </w:t>
       </w:r>
     </w:p>
     <w:p>
@@ -183,35 +224,6 @@
       <w:r>
         <w:t xml:space="preserve">&gt;&gt; </w:t>
       </w:r>
-      <w:proofErr w:type="spellStart"/>
-      <w:r>
-        <w:t>var</w:t>
-      </w:r>
-      <w:proofErr w:type="spellEnd"/>
-      <w:r>
-        <w:t xml:space="preserve">(a) </w:t>
-      </w:r>
-    </w:p>
-    <w:p>
-      <w:pPr>
-        <w:pStyle w:val="NoSpacing"/>
-      </w:pPr>
-      <w:proofErr w:type="spellStart"/>
-      <w:r>
-        <w:t>ans</w:t>
-      </w:r>
-      <w:proofErr w:type="spellEnd"/>
-      <w:r>
-        <w:t xml:space="preserve"> = 0 </w:t>
-      </w:r>
-    </w:p>
-    <w:p>
-      <w:pPr>
-        <w:pStyle w:val="NoSpacing"/>
-      </w:pPr>
-      <w:r>
-        <w:t xml:space="preserve">&gt;&gt; </w:t>
-      </w:r>
     </w:p>
     <w:p>
       <w:pPr>
@@ -234,13 +246,8 @@
       <w:pPr>
         <w:pStyle w:val="NoSpacing"/>
       </w:pPr>
-      <w:proofErr w:type="spellStart"/>
-      <w:r>
-        <w:t>ans</w:t>
-      </w:r>
-      <w:proofErr w:type="spellEnd"/>
-      <w:r>
-        <w:t xml:space="preserve"> = Empty matrix: 0-by-1</w:t>
+      <w:r>
+        <w:t>ans = Empty matrix: 0-by-1</w:t>
       </w:r>
     </w:p>
     <w:p>
@@ -303,6 +310,26 @@
       </w:pPr>
       <w:r>
         <w:t>Data</w:t>
+      </w:r>
+      <w:r>
+        <w:t xml:space="preserve"> and Analysis</w:t>
+      </w:r>
+    </w:p>
+    <w:p>
+      <w:r>
+        <w:t>Description of data and how it is used/organized for training and testing</w:t>
+      </w:r>
+      <w:r>
+        <w:br/>
+        <w:t>Results from experiments (graphs, tables, means, variance, confidence intervals)</w:t>
+      </w:r>
+      <w:r>
+        <w:br/>
+        <w:t>Describe relationships found or qualitative description of results</w:t>
+      </w:r>
+      <w:r>
+        <w:br/>
+        <w:t>Discuss implications of statistical results</w:t>
       </w:r>
     </w:p>
     <w:p>
@@ -338,7 +365,7 @@
                     <pic:cNvPicPr/>
                   </pic:nvPicPr>
                   <pic:blipFill>
-                    <a:blip r:embed="rId5"/>
+                    <a:blip r:embed="rId7"/>
                     <a:stretch>
                       <a:fillRect/>
                     </a:stretch>
@@ -368,23 +395,21 @@
         </w:numPr>
       </w:pPr>
       <w:r>
-        <w:t>Analysis</w:t>
-      </w:r>
-    </w:p>
-    <w:p>
-      <w:pPr>
-        <w:pStyle w:val="NoSpacing"/>
-      </w:pPr>
-      <w:r>
-        <w:t xml:space="preserve">The mean was found to be: 0.5002 The variance was found to be: 0.834 (note that 1/12 = 0.833) </w:t>
-      </w:r>
-    </w:p>
-    <w:p>
-      <w:pPr>
-        <w:pStyle w:val="NoSpacing"/>
-      </w:pPr>
-      <w:r>
-        <w:t>The confidence interval at the 95% level is: [0.4987,0.5017].</w:t>
+        <w:t>Interpretation</w:t>
+      </w:r>
+    </w:p>
+    <w:p>
+      <w:r>
+        <w:t>Answer questions posed in into, use analysis to support conclusions</w:t>
+      </w:r>
+      <w:r>
+        <w:br/>
+        <w:t>Discuss future work and extensions</w:t>
+      </w:r>
+    </w:p>
+    <w:p>
+      <w:r>
+        <w:t>The results produced by rand are very close to the theoretical values of the mean and variance and the confidence interval at the 95% level is very short. Thus, the mean and variance results are close enough to the theoretical values to be acceptable in most applications.</w:t>
       </w:r>
     </w:p>
     <w:p>
@@ -396,12 +421,28 @@
         </w:numPr>
       </w:pPr>
       <w:r>
-        <w:t>Interpretation</w:t>
-      </w:r>
-    </w:p>
-    <w:p>
-      <w:r>
-        <w:t>The results produced by rand are very close to the theoretical values of the mean and variance and the confidence interval at the 95% level is very short. Thus, the mean and variance results are close enough to the theoretical values to be acceptable in most applications.</w:t>
+        <w:lastRenderedPageBreak/>
+        <w:t>Critique</w:t>
+      </w:r>
+    </w:p>
+    <w:p>
+      <w:r>
+        <w:t>Demonstrate concepts understood, generate result of experiment with respect to raised questions and context</w:t>
+      </w:r>
+      <w:r>
+        <w:br/>
+        <w:t>Specific issues with technique (parameters, constraints)</w:t>
+      </w:r>
+      <w:r>
+        <w:br/>
+        <w:t>Problems and improvements</w:t>
+      </w:r>
+      <w:bookmarkStart w:id="0" w:name="_GoBack"/>
+      <w:bookmarkEnd w:id="0"/>
+    </w:p>
+    <w:p>
+      <w:r>
+        <w:t>A better way to set up this experiment would be to pose a (null) hypothesis and then apply standard statistical methods to reject the hypothesis (or not). In addition, the number of samples could be varied from a small number to some very large number to examine the change in mean and variance as a function of number of samples; in theory, due to the Law of Large Numbers, this could show convergence properties.</w:t>
       </w:r>
     </w:p>
     <w:p>
@@ -413,35 +454,42 @@
         </w:numPr>
       </w:pPr>
       <w:r>
-        <w:t>Critique</w:t>
-      </w:r>
-    </w:p>
-    <w:p>
-      <w:r>
-        <w:t>A better way to set up this experiment would be to pose a (null) hypothesis and then apply standard statistical methods to reject the hypothesis (or not). In addition, the number of samples could be varied from a small number to some very large number to examine the change in mean and variance as a function of number of samples; in theory, due to the Law of Large Numbers, this could show convergence properties.</w:t>
-      </w:r>
+        <w:t>Log</w:t>
+      </w:r>
+    </w:p>
+    <w:p>
+      <w:pPr>
+        <w:pStyle w:val="NoSpacing"/>
+      </w:pPr>
+      <w:r>
+        <w:t>A total of 27 minutes was spent performing the experiment in Matlab and writing the report.</w:t>
+      </w:r>
+    </w:p>
+    <w:p>
+      <w:pPr>
+        <w:pStyle w:val="NoSpacing"/>
+      </w:pPr>
     </w:p>
     <w:p>
       <w:pPr>
         <w:pStyle w:val="Heading1"/>
-        <w:numPr>
-          <w:ilvl w:val="0"/>
-          <w:numId w:val="1"/>
-        </w:numPr>
-      </w:pPr>
-      <w:r>
-        <w:t>Log</w:t>
-      </w:r>
-    </w:p>
-    <w:p>
-      <w:pPr>
-        <w:pStyle w:val="NoSpacing"/>
-      </w:pPr>
-      <w:r>
-        <w:t>A total of 27 minutes was spent performing the experiment in Matlab and writing the report.</w:t>
+      </w:pPr>
+      <w:r>
+        <w:t>Appendix</w:t>
+      </w:r>
+    </w:p>
+    <w:p>
+      <w:r>
+        <w:t>List of own code, name, date, etc…</w:t>
       </w:r>
     </w:p>
     <w:sectPr>
+      <w:headerReference w:type="even" r:id="rId8"/>
+      <w:headerReference w:type="default" r:id="rId9"/>
+      <w:footerReference w:type="even" r:id="rId10"/>
+      <w:footerReference w:type="default" r:id="rId11"/>
+      <w:headerReference w:type="first" r:id="rId12"/>
+      <w:footerReference w:type="first" r:id="rId13"/>
       <w:pgSz w:w="12240" w:h="15840"/>
       <w:pgMar w:top="1440" w:right="1440" w:bottom="1440" w:left="1440" w:header="720" w:footer="720" w:gutter="0"/>
       <w:cols w:space="720"/>
@@ -451,8 +499,238 @@
 </w:document>
 </file>
 
+<file path=word/endnotes.xml><?xml version="1.0" encoding="utf-8"?>
+<w:endnotes xmlns:wpc="http://schemas.microsoft.com/office/word/2010/wordprocessingCanvas" xmlns:cx="http://schemas.microsoft.com/office/drawing/2014/chartex" xmlns:cx1="http://schemas.microsoft.com/office/drawing/2015/9/8/chartex" xmlns:cx2="http://schemas.microsoft.com/office/drawing/2015/10/21/chartex" xmlns:cx3="http://schemas.microsoft.com/office/drawing/2016/5/9/chartex" xmlns:cx4="http://schemas.microsoft.com/office/drawing/2016/5/10/chartex" xmlns:cx5="http://schemas.microsoft.com/office/drawing/2016/5/11/chartex" xmlns:mc="http://schemas.openxmlformats.org/markup-compatibility/2006" xmlns:o="urn:schemas-microsoft-com:office:office" xmlns:r="http://schemas.openxmlformats.org/officeDocument/2006/relationships" xmlns:m="http://schemas.openxmlformats.org/officeDocument/2006/math" xmlns:v="urn:schemas-microsoft-com:vml" xmlns:wp14="http://schemas.microsoft.com/office/word/2010/wordprocessingDrawing" xmlns:wp="http://schemas.openxmlformats.org/drawingml/2006/wordprocessingDrawing" xmlns:w10="urn:schemas-microsoft-com:office:word" xmlns:w="http://schemas.openxmlformats.org/wordprocessingml/2006/main" xmlns:w14="http://schemas.microsoft.com/office/word/2010/wordml" xmlns:w15="http://schemas.microsoft.com/office/word/2012/wordml" xmlns:w16se="http://schemas.microsoft.com/office/word/2015/wordml/symex" xmlns:wpg="http://schemas.microsoft.com/office/word/2010/wordprocessingGroup" xmlns:wpi="http://schemas.microsoft.com/office/word/2010/wordprocessingInk" xmlns:wne="http://schemas.microsoft.com/office/word/2006/wordml" xmlns:wps="http://schemas.microsoft.com/office/word/2010/wordprocessingShape" mc:Ignorable="w14 w15 w16se wp14">
+  <w:endnote w:type="separator" w:id="-1">
+    <w:p>
+      <w:pPr>
+        <w:spacing w:after="0" w:line="240" w:lineRule="auto"/>
+      </w:pPr>
+      <w:r>
+        <w:separator/>
+      </w:r>
+    </w:p>
+  </w:endnote>
+  <w:endnote w:type="continuationSeparator" w:id="0">
+    <w:p>
+      <w:pPr>
+        <w:spacing w:after="0" w:line="240" w:lineRule="auto"/>
+      </w:pPr>
+      <w:r>
+        <w:continuationSeparator/>
+      </w:r>
+    </w:p>
+  </w:endnote>
+</w:endnotes>
+</file>
+
+<file path=word/footer1.xml><?xml version="1.0" encoding="utf-8"?>
+<w:ftr xmlns:wpc="http://schemas.microsoft.com/office/word/2010/wordprocessingCanvas" xmlns:cx="http://schemas.microsoft.com/office/drawing/2014/chartex" xmlns:cx1="http://schemas.microsoft.com/office/drawing/2015/9/8/chartex" xmlns:cx2="http://schemas.microsoft.com/office/drawing/2015/10/21/chartex" xmlns:cx3="http://schemas.microsoft.com/office/drawing/2016/5/9/chartex" xmlns:cx4="http://schemas.microsoft.com/office/drawing/2016/5/10/chartex" xmlns:cx5="http://schemas.microsoft.com/office/drawing/2016/5/11/chartex" xmlns:mc="http://schemas.openxmlformats.org/markup-compatibility/2006" xmlns:o="urn:schemas-microsoft-com:office:office" xmlns:r="http://schemas.openxmlformats.org/officeDocument/2006/relationships" xmlns:m="http://schemas.openxmlformats.org/officeDocument/2006/math" xmlns:v="urn:schemas-microsoft-com:vml" xmlns:wp14="http://schemas.microsoft.com/office/word/2010/wordprocessingDrawing" xmlns:wp="http://schemas.openxmlformats.org/drawingml/2006/wordprocessingDrawing" xmlns:w10="urn:schemas-microsoft-com:office:word" xmlns:w="http://schemas.openxmlformats.org/wordprocessingml/2006/main" xmlns:w14="http://schemas.microsoft.com/office/word/2010/wordml" xmlns:w15="http://schemas.microsoft.com/office/word/2012/wordml" xmlns:w16se="http://schemas.microsoft.com/office/word/2015/wordml/symex" xmlns:wpg="http://schemas.microsoft.com/office/word/2010/wordprocessingGroup" xmlns:wpi="http://schemas.microsoft.com/office/word/2010/wordprocessingInk" xmlns:wne="http://schemas.microsoft.com/office/word/2006/wordml" xmlns:wps="http://schemas.microsoft.com/office/word/2010/wordprocessingShape" mc:Ignorable="w14 w15 w16se wp14">
+  <w:p>
+    <w:pPr>
+      <w:pStyle w:val="Footer"/>
+    </w:pPr>
+  </w:p>
+</w:ftr>
+</file>
+
+<file path=word/footer2.xml><?xml version="1.0" encoding="utf-8"?>
+<w:ftr xmlns:wpc="http://schemas.microsoft.com/office/word/2010/wordprocessingCanvas" xmlns:cx="http://schemas.microsoft.com/office/drawing/2014/chartex" xmlns:cx1="http://schemas.microsoft.com/office/drawing/2015/9/8/chartex" xmlns:cx2="http://schemas.microsoft.com/office/drawing/2015/10/21/chartex" xmlns:cx3="http://schemas.microsoft.com/office/drawing/2016/5/9/chartex" xmlns:cx4="http://schemas.microsoft.com/office/drawing/2016/5/10/chartex" xmlns:cx5="http://schemas.microsoft.com/office/drawing/2016/5/11/chartex" xmlns:mc="http://schemas.openxmlformats.org/markup-compatibility/2006" xmlns:o="urn:schemas-microsoft-com:office:office" xmlns:r="http://schemas.openxmlformats.org/officeDocument/2006/relationships" xmlns:m="http://schemas.openxmlformats.org/officeDocument/2006/math" xmlns:v="urn:schemas-microsoft-com:vml" xmlns:wp14="http://schemas.microsoft.com/office/word/2010/wordprocessingDrawing" xmlns:wp="http://schemas.openxmlformats.org/drawingml/2006/wordprocessingDrawing" xmlns:w10="urn:schemas-microsoft-com:office:word" xmlns:w="http://schemas.openxmlformats.org/wordprocessingml/2006/main" xmlns:w14="http://schemas.microsoft.com/office/word/2010/wordml" xmlns:w15="http://schemas.microsoft.com/office/word/2012/wordml" xmlns:w16se="http://schemas.microsoft.com/office/word/2015/wordml/symex" xmlns:wpg="http://schemas.microsoft.com/office/word/2010/wordprocessingGroup" xmlns:wpi="http://schemas.microsoft.com/office/word/2010/wordprocessingInk" xmlns:wne="http://schemas.microsoft.com/office/word/2006/wordml" xmlns:wps="http://schemas.microsoft.com/office/word/2010/wordprocessingShape" mc:Ignorable="w14 w15 w16se wp14">
+  <w:sdt>
+    <w:sdtPr>
+      <w:id w:val="-1190681015"/>
+      <w:docPartObj>
+        <w:docPartGallery w:val="Page Numbers (Bottom of Page)"/>
+        <w:docPartUnique/>
+      </w:docPartObj>
+    </w:sdtPr>
+    <w:sdtEndPr/>
+    <w:sdtContent>
+      <w:sdt>
+        <w:sdtPr>
+          <w:id w:val="-1769616900"/>
+          <w:docPartObj>
+            <w:docPartGallery w:val="Page Numbers (Top of Page)"/>
+            <w:docPartUnique/>
+          </w:docPartObj>
+        </w:sdtPr>
+        <w:sdtEndPr/>
+        <w:sdtContent>
+          <w:p>
+            <w:pPr>
+              <w:pStyle w:val="Footer"/>
+              <w:jc w:val="right"/>
+            </w:pPr>
+            <w:r>
+              <w:t xml:space="preserve">Page </w:t>
+            </w:r>
+            <w:r>
+              <w:rPr>
+                <w:b/>
+                <w:bCs/>
+                <w:sz w:val="24"/>
+                <w:szCs w:val="24"/>
+              </w:rPr>
+              <w:fldChar w:fldCharType="begin"/>
+            </w:r>
+            <w:r>
+              <w:rPr>
+                <w:b/>
+                <w:bCs/>
+              </w:rPr>
+              <w:instrText xml:space="preserve"> PAGE </w:instrText>
+            </w:r>
+            <w:r>
+              <w:rPr>
+                <w:b/>
+                <w:bCs/>
+                <w:sz w:val="24"/>
+                <w:szCs w:val="24"/>
+              </w:rPr>
+              <w:fldChar w:fldCharType="separate"/>
+            </w:r>
+            <w:r>
+              <w:rPr>
+                <w:b/>
+                <w:bCs/>
+                <w:noProof/>
+              </w:rPr>
+              <w:t>3</w:t>
+            </w:r>
+            <w:r>
+              <w:rPr>
+                <w:b/>
+                <w:bCs/>
+                <w:sz w:val="24"/>
+                <w:szCs w:val="24"/>
+              </w:rPr>
+              <w:fldChar w:fldCharType="end"/>
+            </w:r>
+            <w:r>
+              <w:t xml:space="preserve"> of </w:t>
+            </w:r>
+            <w:r>
+              <w:rPr>
+                <w:b/>
+                <w:bCs/>
+                <w:sz w:val="24"/>
+                <w:szCs w:val="24"/>
+              </w:rPr>
+              <w:fldChar w:fldCharType="begin"/>
+            </w:r>
+            <w:r>
+              <w:rPr>
+                <w:b/>
+                <w:bCs/>
+              </w:rPr>
+              <w:instrText xml:space="preserve"> NUMPAGES  </w:instrText>
+            </w:r>
+            <w:r>
+              <w:rPr>
+                <w:b/>
+                <w:bCs/>
+                <w:sz w:val="24"/>
+                <w:szCs w:val="24"/>
+              </w:rPr>
+              <w:fldChar w:fldCharType="separate"/>
+            </w:r>
+            <w:r>
+              <w:rPr>
+                <w:b/>
+                <w:bCs/>
+                <w:noProof/>
+              </w:rPr>
+              <w:t>3</w:t>
+            </w:r>
+            <w:r>
+              <w:rPr>
+                <w:b/>
+                <w:bCs/>
+                <w:sz w:val="24"/>
+                <w:szCs w:val="24"/>
+              </w:rPr>
+              <w:fldChar w:fldCharType="end"/>
+            </w:r>
+          </w:p>
+        </w:sdtContent>
+      </w:sdt>
+    </w:sdtContent>
+  </w:sdt>
+  <w:p>
+    <w:pPr>
+      <w:pStyle w:val="Footer"/>
+    </w:pPr>
+  </w:p>
+</w:ftr>
+</file>
+
+<file path=word/footer3.xml><?xml version="1.0" encoding="utf-8"?>
+<w:ftr xmlns:wpc="http://schemas.microsoft.com/office/word/2010/wordprocessingCanvas" xmlns:cx="http://schemas.microsoft.com/office/drawing/2014/chartex" xmlns:cx1="http://schemas.microsoft.com/office/drawing/2015/9/8/chartex" xmlns:cx2="http://schemas.microsoft.com/office/drawing/2015/10/21/chartex" xmlns:cx3="http://schemas.microsoft.com/office/drawing/2016/5/9/chartex" xmlns:cx4="http://schemas.microsoft.com/office/drawing/2016/5/10/chartex" xmlns:cx5="http://schemas.microsoft.com/office/drawing/2016/5/11/chartex" xmlns:mc="http://schemas.openxmlformats.org/markup-compatibility/2006" xmlns:o="urn:schemas-microsoft-com:office:office" xmlns:r="http://schemas.openxmlformats.org/officeDocument/2006/relationships" xmlns:m="http://schemas.openxmlformats.org/officeDocument/2006/math" xmlns:v="urn:schemas-microsoft-com:vml" xmlns:wp14="http://schemas.microsoft.com/office/word/2010/wordprocessingDrawing" xmlns:wp="http://schemas.openxmlformats.org/drawingml/2006/wordprocessingDrawing" xmlns:w10="urn:schemas-microsoft-com:office:word" xmlns:w="http://schemas.openxmlformats.org/wordprocessingml/2006/main" xmlns:w14="http://schemas.microsoft.com/office/word/2010/wordml" xmlns:w15="http://schemas.microsoft.com/office/word/2012/wordml" xmlns:w16se="http://schemas.microsoft.com/office/word/2015/wordml/symex" xmlns:wpg="http://schemas.microsoft.com/office/word/2010/wordprocessingGroup" xmlns:wpi="http://schemas.microsoft.com/office/word/2010/wordprocessingInk" xmlns:wne="http://schemas.microsoft.com/office/word/2006/wordml" xmlns:wps="http://schemas.microsoft.com/office/word/2010/wordprocessingShape" mc:Ignorable="w14 w15 w16se wp14">
+  <w:p>
+    <w:pPr>
+      <w:pStyle w:val="Footer"/>
+    </w:pPr>
+  </w:p>
+</w:ftr>
+</file>
+
+<file path=word/footnotes.xml><?xml version="1.0" encoding="utf-8"?>
+<w:footnotes xmlns:wpc="http://schemas.microsoft.com/office/word/2010/wordprocessingCanvas" xmlns:cx="http://schemas.microsoft.com/office/drawing/2014/chartex" xmlns:cx1="http://schemas.microsoft.com/office/drawing/2015/9/8/chartex" xmlns:cx2="http://schemas.microsoft.com/office/drawing/2015/10/21/chartex" xmlns:cx3="http://schemas.microsoft.com/office/drawing/2016/5/9/chartex" xmlns:cx4="http://schemas.microsoft.com/office/drawing/2016/5/10/chartex" xmlns:cx5="http://schemas.microsoft.com/office/drawing/2016/5/11/chartex" xmlns:mc="http://schemas.openxmlformats.org/markup-compatibility/2006" xmlns:o="urn:schemas-microsoft-com:office:office" xmlns:r="http://schemas.openxmlformats.org/officeDocument/2006/relationships" xmlns:m="http://schemas.openxmlformats.org/officeDocument/2006/math" xmlns:v="urn:schemas-microsoft-com:vml" xmlns:wp14="http://schemas.microsoft.com/office/word/2010/wordprocessingDrawing" xmlns:wp="http://schemas.openxmlformats.org/drawingml/2006/wordprocessingDrawing" xmlns:w10="urn:schemas-microsoft-com:office:word" xmlns:w="http://schemas.openxmlformats.org/wordprocessingml/2006/main" xmlns:w14="http://schemas.microsoft.com/office/word/2010/wordml" xmlns:w15="http://schemas.microsoft.com/office/word/2012/wordml" xmlns:w16se="http://schemas.microsoft.com/office/word/2015/wordml/symex" xmlns:wpg="http://schemas.microsoft.com/office/word/2010/wordprocessingGroup" xmlns:wpi="http://schemas.microsoft.com/office/word/2010/wordprocessingInk" xmlns:wne="http://schemas.microsoft.com/office/word/2006/wordml" xmlns:wps="http://schemas.microsoft.com/office/word/2010/wordprocessingShape" mc:Ignorable="w14 w15 w16se wp14">
+  <w:footnote w:type="separator" w:id="-1">
+    <w:p>
+      <w:pPr>
+        <w:spacing w:after="0" w:line="240" w:lineRule="auto"/>
+      </w:pPr>
+      <w:r>
+        <w:separator/>
+      </w:r>
+    </w:p>
+  </w:footnote>
+  <w:footnote w:type="continuationSeparator" w:id="0">
+    <w:p>
+      <w:pPr>
+        <w:spacing w:after="0" w:line="240" w:lineRule="auto"/>
+      </w:pPr>
+      <w:r>
+        <w:continuationSeparator/>
+      </w:r>
+    </w:p>
+  </w:footnote>
+</w:footnotes>
+</file>
+
+<file path=word/header1.xml><?xml version="1.0" encoding="utf-8"?>
+<w:hdr xmlns:wpc="http://schemas.microsoft.com/office/word/2010/wordprocessingCanvas" xmlns:cx="http://schemas.microsoft.com/office/drawing/2014/chartex" xmlns:cx1="http://schemas.microsoft.com/office/drawing/2015/9/8/chartex" xmlns:cx2="http://schemas.microsoft.com/office/drawing/2015/10/21/chartex" xmlns:cx3="http://schemas.microsoft.com/office/drawing/2016/5/9/chartex" xmlns:cx4="http://schemas.microsoft.com/office/drawing/2016/5/10/chartex" xmlns:cx5="http://schemas.microsoft.com/office/drawing/2016/5/11/chartex" xmlns:mc="http://schemas.openxmlformats.org/markup-compatibility/2006" xmlns:o="urn:schemas-microsoft-com:office:office" xmlns:r="http://schemas.openxmlformats.org/officeDocument/2006/relationships" xmlns:m="http://schemas.openxmlformats.org/officeDocument/2006/math" xmlns:v="urn:schemas-microsoft-com:vml" xmlns:wp14="http://schemas.microsoft.com/office/word/2010/wordprocessingDrawing" xmlns:wp="http://schemas.openxmlformats.org/drawingml/2006/wordprocessingDrawing" xmlns:w10="urn:schemas-microsoft-com:office:word" xmlns:w="http://schemas.openxmlformats.org/wordprocessingml/2006/main" xmlns:w14="http://schemas.microsoft.com/office/word/2010/wordml" xmlns:w15="http://schemas.microsoft.com/office/word/2012/wordml" xmlns:w16se="http://schemas.microsoft.com/office/word/2015/wordml/symex" xmlns:wpg="http://schemas.microsoft.com/office/word/2010/wordprocessingGroup" xmlns:wpi="http://schemas.microsoft.com/office/word/2010/wordprocessingInk" xmlns:wne="http://schemas.microsoft.com/office/word/2006/wordml" xmlns:wps="http://schemas.microsoft.com/office/word/2010/wordprocessingShape" mc:Ignorable="w14 w15 w16se wp14">
+  <w:p>
+    <w:pPr>
+      <w:pStyle w:val="Header"/>
+    </w:pPr>
+  </w:p>
+</w:hdr>
+</file>
+
+<file path=word/header2.xml><?xml version="1.0" encoding="utf-8"?>
+<w:hdr xmlns:wpc="http://schemas.microsoft.com/office/word/2010/wordprocessingCanvas" xmlns:cx="http://schemas.microsoft.com/office/drawing/2014/chartex" xmlns:cx1="http://schemas.microsoft.com/office/drawing/2015/9/8/chartex" xmlns:cx2="http://schemas.microsoft.com/office/drawing/2015/10/21/chartex" xmlns:cx3="http://schemas.microsoft.com/office/drawing/2016/5/9/chartex" xmlns:cx4="http://schemas.microsoft.com/office/drawing/2016/5/10/chartex" xmlns:cx5="http://schemas.microsoft.com/office/drawing/2016/5/11/chartex" xmlns:mc="http://schemas.openxmlformats.org/markup-compatibility/2006" xmlns:o="urn:schemas-microsoft-com:office:office" xmlns:r="http://schemas.openxmlformats.org/officeDocument/2006/relationships" xmlns:m="http://schemas.openxmlformats.org/officeDocument/2006/math" xmlns:v="urn:schemas-microsoft-com:vml" xmlns:wp14="http://schemas.microsoft.com/office/word/2010/wordprocessingDrawing" xmlns:wp="http://schemas.openxmlformats.org/drawingml/2006/wordprocessingDrawing" xmlns:w10="urn:schemas-microsoft-com:office:word" xmlns:w="http://schemas.openxmlformats.org/wordprocessingml/2006/main" xmlns:w14="http://schemas.microsoft.com/office/word/2010/wordml" xmlns:w15="http://schemas.microsoft.com/office/word/2012/wordml" xmlns:w16se="http://schemas.microsoft.com/office/word/2015/wordml/symex" xmlns:wpg="http://schemas.microsoft.com/office/word/2010/wordprocessingGroup" xmlns:wpi="http://schemas.microsoft.com/office/word/2010/wordprocessingInk" xmlns:wne="http://schemas.microsoft.com/office/word/2006/wordml" xmlns:wps="http://schemas.microsoft.com/office/word/2010/wordprocessingShape" mc:Ignorable="w14 w15 w16se wp14">
+  <w:p>
+    <w:pPr>
+      <w:pStyle w:val="Header"/>
+    </w:pPr>
+  </w:p>
+</w:hdr>
+</file>
+
+<file path=word/header3.xml><?xml version="1.0" encoding="utf-8"?>
+<w:hdr xmlns:wpc="http://schemas.microsoft.com/office/word/2010/wordprocessingCanvas" xmlns:cx="http://schemas.microsoft.com/office/drawing/2014/chartex" xmlns:cx1="http://schemas.microsoft.com/office/drawing/2015/9/8/chartex" xmlns:cx2="http://schemas.microsoft.com/office/drawing/2015/10/21/chartex" xmlns:cx3="http://schemas.microsoft.com/office/drawing/2016/5/9/chartex" xmlns:cx4="http://schemas.microsoft.com/office/drawing/2016/5/10/chartex" xmlns:cx5="http://schemas.microsoft.com/office/drawing/2016/5/11/chartex" xmlns:mc="http://schemas.openxmlformats.org/markup-compatibility/2006" xmlns:o="urn:schemas-microsoft-com:office:office" xmlns:r="http://schemas.openxmlformats.org/officeDocument/2006/relationships" xmlns:m="http://schemas.openxmlformats.org/officeDocument/2006/math" xmlns:v="urn:schemas-microsoft-com:vml" xmlns:wp14="http://schemas.microsoft.com/office/word/2010/wordprocessingDrawing" xmlns:wp="http://schemas.openxmlformats.org/drawingml/2006/wordprocessingDrawing" xmlns:w10="urn:schemas-microsoft-com:office:word" xmlns:w="http://schemas.openxmlformats.org/wordprocessingml/2006/main" xmlns:w14="http://schemas.microsoft.com/office/word/2010/wordml" xmlns:w15="http://schemas.microsoft.com/office/word/2012/wordml" xmlns:w16se="http://schemas.microsoft.com/office/word/2015/wordml/symex" xmlns:wpg="http://schemas.microsoft.com/office/word/2010/wordprocessingGroup" xmlns:wpi="http://schemas.microsoft.com/office/word/2010/wordprocessingInk" xmlns:wne="http://schemas.microsoft.com/office/word/2006/wordml" xmlns:wps="http://schemas.microsoft.com/office/word/2010/wordprocessingShape" mc:Ignorable="w14 w15 w16se wp14">
+  <w:p>
+    <w:pPr>
+      <w:pStyle w:val="Header"/>
+    </w:pPr>
+  </w:p>
+</w:hdr>
+</file>
+
 <file path=word/numbering.xml><?xml version="1.0" encoding="utf-8"?>
-<w:numbering xmlns:wpc="http://schemas.microsoft.com/office/word/2010/wordprocessingCanvas" xmlns:cx="http://schemas.microsoft.com/office/drawing/2014/chartex" xmlns:cx1="http://schemas.microsoft.com/office/drawing/2015/9/8/chartex" xmlns:mc="http://schemas.openxmlformats.org/markup-compatibility/2006" xmlns:o="urn:schemas-microsoft-com:office:office" xmlns:r="http://schemas.openxmlformats.org/officeDocument/2006/relationships" xmlns:m="http://schemas.openxmlformats.org/officeDocument/2006/math" xmlns:v="urn:schemas-microsoft-com:vml" xmlns:wp14="http://schemas.microsoft.com/office/word/2010/wordprocessingDrawing" xmlns:wp="http://schemas.openxmlformats.org/drawingml/2006/wordprocessingDrawing" xmlns:w10="urn:schemas-microsoft-com:office:word" xmlns:w="http://schemas.openxmlformats.org/wordprocessingml/2006/main" xmlns:w14="http://schemas.microsoft.com/office/word/2010/wordml" xmlns:w15="http://schemas.microsoft.com/office/word/2012/wordml" xmlns:w16se="http://schemas.microsoft.com/office/word/2015/wordml/symex" xmlns:wpg="http://schemas.microsoft.com/office/word/2010/wordprocessingGroup" xmlns:wpi="http://schemas.microsoft.com/office/word/2010/wordprocessingInk" xmlns:wne="http://schemas.microsoft.com/office/word/2006/wordml" xmlns:wps="http://schemas.microsoft.com/office/word/2010/wordprocessingShape" mc:Ignorable="w14 w15 w16se wp14">
+<w:numbering xmlns:wpc="http://schemas.microsoft.com/office/word/2010/wordprocessingCanvas" xmlns:cx="http://schemas.microsoft.com/office/drawing/2014/chartex" xmlns:cx1="http://schemas.microsoft.com/office/drawing/2015/9/8/chartex" xmlns:cx2="http://schemas.microsoft.com/office/drawing/2015/10/21/chartex" xmlns:cx3="http://schemas.microsoft.com/office/drawing/2016/5/9/chartex" xmlns:cx4="http://schemas.microsoft.com/office/drawing/2016/5/10/chartex" xmlns:cx5="http://schemas.microsoft.com/office/drawing/2016/5/11/chartex" xmlns:mc="http://schemas.openxmlformats.org/markup-compatibility/2006" xmlns:o="urn:schemas-microsoft-com:office:office" xmlns:r="http://schemas.openxmlformats.org/officeDocument/2006/relationships" xmlns:m="http://schemas.openxmlformats.org/officeDocument/2006/math" xmlns:v="urn:schemas-microsoft-com:vml" xmlns:wp14="http://schemas.microsoft.com/office/word/2010/wordprocessingDrawing" xmlns:wp="http://schemas.openxmlformats.org/drawingml/2006/wordprocessingDrawing" xmlns:w10="urn:schemas-microsoft-com:office:word" xmlns:w="http://schemas.openxmlformats.org/wordprocessingml/2006/main" xmlns:w14="http://schemas.microsoft.com/office/word/2010/wordml" xmlns:w15="http://schemas.microsoft.com/office/word/2012/wordml" xmlns:w16se="http://schemas.microsoft.com/office/word/2015/wordml/symex" xmlns:wpg="http://schemas.microsoft.com/office/word/2010/wordprocessingGroup" xmlns:wpi="http://schemas.microsoft.com/office/word/2010/wordprocessingInk" xmlns:wne="http://schemas.microsoft.com/office/word/2006/wordml" xmlns:wps="http://schemas.microsoft.com/office/word/2010/wordprocessingShape" mc:Ignorable="w14 w15 w16se wp14">
   <w:abstractNum w:abstractNumId="0" w15:restartNumberingAfterBreak="0">
     <w:nsid w:val="5F395DD8"/>
     <w:multiLevelType w:val="hybridMultilevel"/>
@@ -565,7 +843,7 @@
       </w:pPr>
     </w:pPrDefault>
   </w:docDefaults>
-  <w:latentStyles w:defLockedState="0" w:defUIPriority="99" w:defSemiHidden="0" w:defUnhideWhenUsed="0" w:defQFormat="0" w:count="371">
+  <w:latentStyles w:defLockedState="0" w:defUIPriority="99" w:defSemiHidden="0" w:defUnhideWhenUsed="0" w:defQFormat="0" w:count="373">
     <w:lsdException w:name="Normal" w:uiPriority="0" w:qFormat="1"/>
     <w:lsdException w:name="heading 1" w:uiPriority="9" w:qFormat="1"/>
     <w:lsdException w:name="heading 2" w:semiHidden="1" w:uiPriority="9" w:unhideWhenUsed="1" w:qFormat="1"/>
@@ -937,6 +1215,8 @@
     <w:lsdException w:name="List Table 5 Dark Accent 6" w:uiPriority="50"/>
     <w:lsdException w:name="List Table 6 Colorful Accent 6" w:uiPriority="51"/>
     <w:lsdException w:name="List Table 7 Colorful Accent 6" w:uiPriority="52"/>
+    <w:lsdException w:name="Mention" w:semiHidden="1" w:unhideWhenUsed="1"/>
+    <w:lsdException w:name="Smart Hyperlink" w:semiHidden="1" w:unhideWhenUsed="1"/>
   </w:latentStyles>
   <w:style w:type="paragraph" w:default="1" w:styleId="Normal">
     <w:name w:val="Normal"/>
@@ -1056,6 +1336,50 @@
       <w:ind w:left="720"/>
       <w:contextualSpacing/>
     </w:pPr>
+  </w:style>
+  <w:style w:type="paragraph" w:styleId="Header">
+    <w:name w:val="header"/>
+    <w:basedOn w:val="Normal"/>
+    <w:link w:val="HeaderChar"/>
+    <w:uiPriority w:val="99"/>
+    <w:unhideWhenUsed/>
+    <w:rsid w:val="00FA7795"/>
+    <w:pPr>
+      <w:tabs>
+        <w:tab w:val="center" w:pos="4680"/>
+        <w:tab w:val="right" w:pos="9360"/>
+      </w:tabs>
+      <w:spacing w:after="0" w:line="240" w:lineRule="auto"/>
+    </w:pPr>
+  </w:style>
+  <w:style w:type="character" w:customStyle="1" w:styleId="HeaderChar">
+    <w:name w:val="Header Char"/>
+    <w:basedOn w:val="DefaultParagraphFont"/>
+    <w:link w:val="Header"/>
+    <w:uiPriority w:val="99"/>
+    <w:rsid w:val="00FA7795"/>
+  </w:style>
+  <w:style w:type="paragraph" w:styleId="Footer">
+    <w:name w:val="footer"/>
+    <w:basedOn w:val="Normal"/>
+    <w:link w:val="FooterChar"/>
+    <w:uiPriority w:val="99"/>
+    <w:unhideWhenUsed/>
+    <w:rsid w:val="00FA7795"/>
+    <w:pPr>
+      <w:tabs>
+        <w:tab w:val="center" w:pos="4680"/>
+        <w:tab w:val="right" w:pos="9360"/>
+      </w:tabs>
+      <w:spacing w:after="0" w:line="240" w:lineRule="auto"/>
+    </w:pPr>
+  </w:style>
+  <w:style w:type="character" w:customStyle="1" w:styleId="FooterChar">
+    <w:name w:val="Footer Char"/>
+    <w:basedOn w:val="DefaultParagraphFont"/>
+    <w:link w:val="Footer"/>
+    <w:uiPriority w:val="99"/>
+    <w:rsid w:val="00FA7795"/>
   </w:style>
 </w:styles>
 </file>

</xml_diff>